<commit_message>
Added assignment extraction and dynamic tree
</commit_message>
<xml_diff>
--- a/Examples/test/dan.docx
+++ b/Examples/test/dan.docx
@@ -9,6 +9,45 @@
           <w:b/>
         </w:rPr>
       </w:pPr>
+    </w:p>
+    <w:p>
+      <w:pPr>
+        <w:jc w:val="right"/>
+      </w:pPr>
+      <w:r>
+        <w:t xml:space="preserve">Name: </w:t>
+      </w:r>
+      <w:r>
+        <w:t>Dan Rasmuson</w:t>
+      </w:r>
+    </w:p>
+    <w:p>
+      <w:pPr>
+        <w:jc w:val="right"/>
+      </w:pPr>
+      <w:r>
+        <w:t xml:space="preserve">Section: </w:t>
+      </w:r>
+      <w:r>
+        <w:t>8</w:t>
+      </w:r>
+    </w:p>
+    <w:p>
+      <w:pPr>
+        <w:jc w:val="right"/>
+      </w:pPr>
+      <w:r>
+        <w:t>Total Points out of 30: _______</w:t>
+      </w:r>
+      <w:bookmarkStart w:id="0" w:name="_GoBack"/>
+      <w:bookmarkEnd w:id="0"/>
+    </w:p>
+    <w:p>
+      <w:pPr>
+        <w:rPr>
+          <w:b/>
+        </w:rPr>
+      </w:pPr>
       <w:r>
         <w:rPr>
           <w:b/>
@@ -21,7 +60,6 @@
         <w:pBdr>
           <w:bottom w:val="single" w:sz="6" w:space="1" w:color="auto"/>
         </w:pBdr>
-        <w:spacing w:after="0" w:line="240" w:lineRule="auto"/>
         <w:rPr>
           <w:b/>
         </w:rPr>
@@ -941,8 +979,6 @@
       <w:r>
         <w:t>I’m Not sure</w:t>
       </w:r>
-      <w:bookmarkStart w:id="0" w:name="_GoBack"/>
-      <w:bookmarkEnd w:id="0"/>
     </w:p>
     <w:p>
       <w:pPr>
@@ -1017,7 +1053,11 @@
         <w:t>pound interest, time is divided</w:t>
       </w:r>
       <w:r>
-        <w:t xml:space="preserve"> into interest periods.  During each period, interest is earned at a certain rate per interest period.  For example, if you borrow $1000 and the interest rate is 1% per quarter, the interest accumulated after one quarter would be $1000(0.01) = $10, and the total amount of money you would owe back after one quarter would be found by $1000(1 + 0.01) = $1000(1.01) = $1010.  After two quarters, you would owe $1000(1.01)</w:t>
+        <w:t xml:space="preserve"> into interest periods.  During each period, interest is earned at a certain rate per interest period.  For example, if you borrow $1000 and the interest rate is 1% per quarter, the interest accumulated after one quarter would be $1000(0.01) = $10, and the total amount </w:t>
+      </w:r>
+      <w:r>
+        <w:lastRenderedPageBreak/>
+        <w:t>of money you would owe back after one quarter would be found by $1000(1 + 0.01) = $1000(1.01) = $1010.  After two quarters, you would owe $1000(1.01)</w:t>
       </w:r>
       <w:r>
         <w:rPr>

</xml_diff>